<commit_message>
feat: Added PROG1500 Module 6 A:06
</commit_message>
<xml_diff>
--- a/Courses/PROG1500 - Databases and SQL/Modules/Module 6 - Aggregate Functions GROUP BY and HAVING Clauses/Assignments/A06.docx
+++ b/Courses/PROG1500 - Databases and SQL/Modules/Module 6 - Aggregate Functions GROUP BY and HAVING Clauses/Assignments/A06.docx
@@ -55,12 +55,48 @@
     </w:p>
     <w:p>
       <w:pPr>
-        <w:rPr>
-          <w:bCs/>
-          <w:sz w:val="24"/>
-          <w:szCs w:val="24"/>
-        </w:rPr>
-      </w:pPr>
+        <w:ind w:left="360"/>
+        <w:rPr>
+          <w:b/>
+          <w:sz w:val="24"/>
+          <w:szCs w:val="24"/>
+        </w:rPr>
+      </w:pPr>
+      <w:r>
+        <w:rPr>
+          <w:b/>
+          <w:sz w:val="24"/>
+          <w:szCs w:val="24"/>
+        </w:rPr>
+        <w:t xml:space="preserve">SELECT ROUND(AVG(cost), 2) </w:t>
+      </w:r>
+    </w:p>
+    <w:p>
+      <w:pPr>
+        <w:ind w:left="360"/>
+        <w:rPr>
+          <w:b/>
+          <w:sz w:val="24"/>
+          <w:szCs w:val="24"/>
+        </w:rPr>
+      </w:pPr>
+      <w:r>
+        <w:rPr>
+          <w:b/>
+          <w:sz w:val="24"/>
+          <w:szCs w:val="24"/>
+        </w:rPr>
+        <w:tab/>
+        <w:t>FROM COURSE;</w:t>
+      </w:r>
+      <w:r>
+        <w:rPr>
+          <w:b/>
+          <w:sz w:val="24"/>
+          <w:szCs w:val="24"/>
+        </w:rPr>
+        <w:tab/>
+      </w:r>
     </w:p>
     <w:p>
       <w:pPr>
@@ -99,12 +135,90 @@
     </w:p>
     <w:p>
       <w:pPr>
-        <w:rPr>
-          <w:bCs/>
-          <w:sz w:val="24"/>
-          <w:szCs w:val="24"/>
-        </w:rPr>
-      </w:pPr>
+        <w:ind w:left="360"/>
+        <w:rPr>
+          <w:b/>
+          <w:sz w:val="24"/>
+          <w:szCs w:val="24"/>
+        </w:rPr>
+      </w:pPr>
+      <w:r>
+        <w:rPr>
+          <w:b/>
+          <w:sz w:val="24"/>
+          <w:szCs w:val="24"/>
+        </w:rPr>
+        <w:t>SELECT COUNT(</w:t>
+      </w:r>
+      <w:r>
+        <w:rPr>
+          <w:b/>
+          <w:sz w:val="24"/>
+          <w:szCs w:val="24"/>
+        </w:rPr>
+        <w:t>student_id</w:t>
+      </w:r>
+      <w:r>
+        <w:rPr>
+          <w:b/>
+          <w:sz w:val="24"/>
+          <w:szCs w:val="24"/>
+        </w:rPr>
+        <w:t>) AS "February_Registrations"</w:t>
+      </w:r>
+    </w:p>
+    <w:p>
+      <w:pPr>
+        <w:ind w:left="360"/>
+        <w:rPr>
+          <w:b/>
+          <w:sz w:val="24"/>
+          <w:szCs w:val="24"/>
+        </w:rPr>
+      </w:pPr>
+      <w:r>
+        <w:rPr>
+          <w:b/>
+          <w:sz w:val="24"/>
+          <w:szCs w:val="24"/>
+        </w:rPr>
+        <w:tab/>
+        <w:t>FROM student</w:t>
+      </w:r>
+    </w:p>
+    <w:p>
+      <w:pPr>
+        <w:ind w:left="360"/>
+        <w:rPr>
+          <w:b/>
+          <w:sz w:val="24"/>
+          <w:szCs w:val="24"/>
+        </w:rPr>
+      </w:pPr>
+      <w:r>
+        <w:rPr>
+          <w:b/>
+          <w:sz w:val="24"/>
+          <w:szCs w:val="24"/>
+        </w:rPr>
+        <w:t xml:space="preserve">WHERE </w:t>
+      </w:r>
+      <w:r>
+        <w:rPr>
+          <w:b/>
+          <w:sz w:val="24"/>
+          <w:szCs w:val="24"/>
+        </w:rPr>
+        <w:t>registration_date</w:t>
+      </w:r>
+      <w:r>
+        <w:rPr>
+          <w:b/>
+          <w:sz w:val="24"/>
+          <w:szCs w:val="24"/>
+        </w:rPr>
+        <w:t xml:space="preserve"> BETWEEN '01-FEB-2007' AND '28-FEB-2007';</w:t>
+      </w:r>
     </w:p>
     <w:p>
       <w:pPr>
@@ -143,12 +257,96 @@
     </w:p>
     <w:p>
       <w:pPr>
-        <w:rPr>
-          <w:bCs/>
-          <w:sz w:val="24"/>
-          <w:szCs w:val="24"/>
-        </w:rPr>
-      </w:pPr>
+        <w:ind w:left="360"/>
+        <w:rPr>
+          <w:b/>
+          <w:sz w:val="24"/>
+          <w:szCs w:val="24"/>
+        </w:rPr>
+      </w:pPr>
+      <w:r>
+        <w:rPr>
+          <w:b/>
+          <w:sz w:val="24"/>
+          <w:szCs w:val="24"/>
+        </w:rPr>
+        <w:t xml:space="preserve">SELECT ROUND(AVG(numeric_grade), 1) AS "Class Average", </w:t>
+      </w:r>
+    </w:p>
+    <w:p>
+      <w:pPr>
+        <w:ind w:left="360"/>
+        <w:rPr>
+          <w:b/>
+          <w:sz w:val="24"/>
+          <w:szCs w:val="24"/>
+        </w:rPr>
+      </w:pPr>
+      <w:r>
+        <w:rPr>
+          <w:b/>
+          <w:sz w:val="24"/>
+          <w:szCs w:val="24"/>
+        </w:rPr>
+        <w:tab/>
+        <w:t xml:space="preserve">   MAX(numeric_grade) AS "Class High", </w:t>
+      </w:r>
+    </w:p>
+    <w:p>
+      <w:pPr>
+        <w:ind w:left="360"/>
+        <w:rPr>
+          <w:b/>
+          <w:sz w:val="24"/>
+          <w:szCs w:val="24"/>
+        </w:rPr>
+      </w:pPr>
+      <w:r>
+        <w:rPr>
+          <w:b/>
+          <w:sz w:val="24"/>
+          <w:szCs w:val="24"/>
+        </w:rPr>
+        <w:tab/>
+        <w:t xml:space="preserve">   MIN(numeric_grade) AS "Class Low" </w:t>
+      </w:r>
+    </w:p>
+    <w:p>
+      <w:pPr>
+        <w:ind w:left="360"/>
+        <w:rPr>
+          <w:b/>
+          <w:sz w:val="24"/>
+          <w:szCs w:val="24"/>
+        </w:rPr>
+      </w:pPr>
+      <w:r>
+        <w:rPr>
+          <w:b/>
+          <w:sz w:val="24"/>
+          <w:szCs w:val="24"/>
+        </w:rPr>
+        <w:tab/>
+        <w:t>FROM grade</w:t>
+      </w:r>
+    </w:p>
+    <w:p>
+      <w:pPr>
+        <w:ind w:left="360"/>
+        <w:rPr>
+          <w:b/>
+          <w:sz w:val="24"/>
+          <w:szCs w:val="24"/>
+        </w:rPr>
+      </w:pPr>
+      <w:r>
+        <w:rPr>
+          <w:b/>
+          <w:sz w:val="24"/>
+          <w:szCs w:val="24"/>
+        </w:rPr>
+        <w:t>WHERE section_id = 147;</w:t>
+      </w:r>
     </w:p>
     <w:p>
       <w:pPr>
@@ -279,6 +477,7 @@
           <w:sz w:val="24"/>
           <w:szCs w:val="24"/>
         </w:rPr>
+        <w:lastRenderedPageBreak/>
         <w:t>Create a query listing the Student ID, Section ID and average grade for all students in section 86.</w:t>
       </w:r>
       <w:r>

</xml_diff>

<commit_message>
feat: Completed Module 6
</commit_message>
<xml_diff>
--- a/Courses/PROG1500 - Databases and SQL/Modules/Module 6 - Aggregate Functions GROUP BY and HAVING Clauses/Assignments/A06.docx
+++ b/Courses/PROG1500 - Databases and SQL/Modules/Module 6 - Aggregate Functions GROUP BY and HAVING Clauses/Assignments/A06.docx
@@ -394,6 +394,87 @@
     </w:p>
     <w:p>
       <w:pPr>
+        <w:ind w:left="360"/>
+        <w:rPr>
+          <w:b/>
+          <w:sz w:val="24"/>
+          <w:szCs w:val="24"/>
+        </w:rPr>
+      </w:pPr>
+      <w:r>
+        <w:rPr>
+          <w:b/>
+          <w:sz w:val="24"/>
+          <w:szCs w:val="24"/>
+        </w:rPr>
+        <w:t xml:space="preserve">SELECT city, state, COUNT(zip) AS "Zip Codes per City" </w:t>
+      </w:r>
+    </w:p>
+    <w:p>
+      <w:pPr>
+        <w:ind w:left="360"/>
+        <w:rPr>
+          <w:b/>
+          <w:sz w:val="24"/>
+          <w:szCs w:val="24"/>
+        </w:rPr>
+      </w:pPr>
+      <w:r>
+        <w:rPr>
+          <w:b/>
+          <w:sz w:val="24"/>
+          <w:szCs w:val="24"/>
+        </w:rPr>
+        <w:tab/>
+        <w:t>FROM zipcode</w:t>
+      </w:r>
+    </w:p>
+    <w:p>
+      <w:pPr>
+        <w:ind w:left="360"/>
+        <w:rPr>
+          <w:b/>
+          <w:sz w:val="24"/>
+          <w:szCs w:val="24"/>
+        </w:rPr>
+      </w:pPr>
+      <w:r>
+        <w:rPr>
+          <w:b/>
+          <w:sz w:val="24"/>
+          <w:szCs w:val="24"/>
+        </w:rPr>
+        <w:t>GROUP BY state, city</w:t>
+      </w:r>
+    </w:p>
+    <w:p>
+      <w:pPr>
+        <w:ind w:left="360"/>
+        <w:rPr>
+          <w:bCs/>
+          <w:sz w:val="24"/>
+          <w:szCs w:val="24"/>
+        </w:rPr>
+      </w:pPr>
+      <w:r>
+        <w:rPr>
+          <w:b/>
+          <w:sz w:val="24"/>
+          <w:szCs w:val="24"/>
+        </w:rPr>
+        <w:t>ORDER BY state, city</w:t>
+      </w:r>
+      <w:r>
+        <w:rPr>
+          <w:bCs/>
+          <w:sz w:val="24"/>
+          <w:szCs w:val="24"/>
+        </w:rPr>
+        <w:t>;</w:t>
+      </w:r>
+    </w:p>
+    <w:p>
+      <w:pPr>
         <w:rPr>
           <w:bCs/>
           <w:sz w:val="24"/>
@@ -433,17 +514,100 @@
           <w:sz w:val="24"/>
           <w:szCs w:val="24"/>
         </w:rPr>
+        <w:lastRenderedPageBreak/>
         <w:t>Provide a list of Sections and the number of students enrolled in those sections for students who enrolled on 2/21/2007. Sort the output from highest to lowest on the number of students enrolled.</w:t>
       </w:r>
     </w:p>
     <w:p>
       <w:pPr>
-        <w:rPr>
-          <w:bCs/>
-          <w:sz w:val="24"/>
-          <w:szCs w:val="24"/>
-        </w:rPr>
-      </w:pPr>
+        <w:ind w:left="360"/>
+        <w:rPr>
+          <w:b/>
+          <w:sz w:val="24"/>
+          <w:szCs w:val="24"/>
+        </w:rPr>
+      </w:pPr>
+      <w:r>
+        <w:rPr>
+          <w:b/>
+          <w:sz w:val="24"/>
+          <w:szCs w:val="24"/>
+        </w:rPr>
+        <w:t>SELECT section_id, COUNT(student_id) AS "Total Students/Section", enroll_date</w:t>
+      </w:r>
+    </w:p>
+    <w:p>
+      <w:pPr>
+        <w:ind w:left="360"/>
+        <w:rPr>
+          <w:b/>
+          <w:sz w:val="24"/>
+          <w:szCs w:val="24"/>
+        </w:rPr>
+      </w:pPr>
+      <w:r>
+        <w:rPr>
+          <w:b/>
+          <w:sz w:val="24"/>
+          <w:szCs w:val="24"/>
+        </w:rPr>
+        <w:tab/>
+        <w:t>FROM enrollment</w:t>
+      </w:r>
+    </w:p>
+    <w:p>
+      <w:pPr>
+        <w:ind w:left="360"/>
+        <w:rPr>
+          <w:b/>
+          <w:sz w:val="24"/>
+          <w:szCs w:val="24"/>
+        </w:rPr>
+      </w:pPr>
+      <w:r>
+        <w:rPr>
+          <w:b/>
+          <w:sz w:val="24"/>
+          <w:szCs w:val="24"/>
+        </w:rPr>
+        <w:t>WHERE enroll_date LIKE '21-FEB-07'</w:t>
+      </w:r>
+    </w:p>
+    <w:p>
+      <w:pPr>
+        <w:ind w:left="360"/>
+        <w:rPr>
+          <w:b/>
+          <w:sz w:val="24"/>
+          <w:szCs w:val="24"/>
+        </w:rPr>
+      </w:pPr>
+      <w:r>
+        <w:rPr>
+          <w:b/>
+          <w:sz w:val="24"/>
+          <w:szCs w:val="24"/>
+        </w:rPr>
+        <w:t>GROUP BY section_id, enroll_date</w:t>
+      </w:r>
+    </w:p>
+    <w:p>
+      <w:pPr>
+        <w:ind w:left="360"/>
+        <w:rPr>
+          <w:b/>
+          <w:sz w:val="24"/>
+          <w:szCs w:val="24"/>
+        </w:rPr>
+      </w:pPr>
+      <w:r>
+        <w:rPr>
+          <w:b/>
+          <w:sz w:val="24"/>
+          <w:szCs w:val="24"/>
+        </w:rPr>
+        <w:t>ORDER BY COUNT(student_id) DESC;</w:t>
+      </w:r>
     </w:p>
     <w:p>
       <w:pPr>
@@ -477,7 +641,6 @@
           <w:sz w:val="24"/>
           <w:szCs w:val="24"/>
         </w:rPr>
-        <w:lastRenderedPageBreak/>
         <w:t>Create a query listing the Student ID, Section ID and average grade for all students in section 86.</w:t>
       </w:r>
       <w:r>
@@ -492,12 +655,94 @@
     </w:p>
     <w:p>
       <w:pPr>
-        <w:rPr>
-          <w:bCs/>
-          <w:sz w:val="24"/>
-          <w:szCs w:val="24"/>
-        </w:rPr>
-      </w:pPr>
+        <w:ind w:left="360"/>
+        <w:rPr>
+          <w:b/>
+          <w:sz w:val="24"/>
+          <w:szCs w:val="24"/>
+        </w:rPr>
+      </w:pPr>
+      <w:r>
+        <w:rPr>
+          <w:b/>
+          <w:sz w:val="24"/>
+          <w:szCs w:val="24"/>
+        </w:rPr>
+        <w:t>SELECT student_id, section_id, ROUND(AVG(numeric_grade), 4)</w:t>
+      </w:r>
+    </w:p>
+    <w:p>
+      <w:pPr>
+        <w:ind w:left="360"/>
+        <w:rPr>
+          <w:b/>
+          <w:sz w:val="24"/>
+          <w:szCs w:val="24"/>
+        </w:rPr>
+      </w:pPr>
+      <w:r>
+        <w:rPr>
+          <w:b/>
+          <w:sz w:val="24"/>
+          <w:szCs w:val="24"/>
+        </w:rPr>
+        <w:tab/>
+        <w:t>FROM grade</w:t>
+      </w:r>
+    </w:p>
+    <w:p>
+      <w:pPr>
+        <w:ind w:left="360"/>
+        <w:rPr>
+          <w:b/>
+          <w:sz w:val="24"/>
+          <w:szCs w:val="24"/>
+        </w:rPr>
+      </w:pPr>
+      <w:r>
+        <w:rPr>
+          <w:b/>
+          <w:sz w:val="24"/>
+          <w:szCs w:val="24"/>
+        </w:rPr>
+        <w:t>WHERE section_id = 86</w:t>
+      </w:r>
+    </w:p>
+    <w:p>
+      <w:pPr>
+        <w:ind w:left="360"/>
+        <w:rPr>
+          <w:b/>
+          <w:sz w:val="24"/>
+          <w:szCs w:val="24"/>
+        </w:rPr>
+      </w:pPr>
+      <w:r>
+        <w:rPr>
+          <w:b/>
+          <w:sz w:val="24"/>
+          <w:szCs w:val="24"/>
+        </w:rPr>
+        <w:t>GROUP BY student_id, section_id</w:t>
+      </w:r>
+    </w:p>
+    <w:p>
+      <w:pPr>
+        <w:ind w:left="360"/>
+        <w:rPr>
+          <w:b/>
+          <w:sz w:val="24"/>
+          <w:szCs w:val="24"/>
+        </w:rPr>
+      </w:pPr>
+      <w:r>
+        <w:rPr>
+          <w:b/>
+          <w:sz w:val="24"/>
+          <w:szCs w:val="24"/>
+        </w:rPr>
+        <w:t>ORDER BY student_id;</w:t>
+      </w:r>
     </w:p>
     <w:p>
       <w:pPr>
@@ -545,6 +790,88 @@
     </w:p>
     <w:p>
       <w:pPr>
+        <w:ind w:left="360"/>
+        <w:rPr>
+          <w:b/>
+          <w:sz w:val="24"/>
+          <w:szCs w:val="24"/>
+        </w:rPr>
+      </w:pPr>
+      <w:r>
+        <w:rPr>
+          <w:b/>
+          <w:sz w:val="24"/>
+          <w:szCs w:val="24"/>
+        </w:rPr>
+        <w:t>SELECT student_id, COUNT(section_id) AS "Total Sections"</w:t>
+      </w:r>
+    </w:p>
+    <w:p>
+      <w:pPr>
+        <w:ind w:left="360"/>
+        <w:rPr>
+          <w:b/>
+          <w:sz w:val="24"/>
+          <w:szCs w:val="24"/>
+        </w:rPr>
+      </w:pPr>
+      <w:r>
+        <w:rPr>
+          <w:b/>
+          <w:sz w:val="24"/>
+          <w:szCs w:val="24"/>
+        </w:rPr>
+        <w:tab/>
+        <w:t>FROM enrollment</w:t>
+      </w:r>
+    </w:p>
+    <w:p>
+      <w:pPr>
+        <w:ind w:left="360"/>
+        <w:rPr>
+          <w:b/>
+          <w:sz w:val="24"/>
+          <w:szCs w:val="24"/>
+        </w:rPr>
+      </w:pPr>
+      <w:r>
+        <w:rPr>
+          <w:b/>
+          <w:sz w:val="24"/>
+          <w:szCs w:val="24"/>
+        </w:rPr>
+        <w:t>WHERE student_id = 250</w:t>
+      </w:r>
+    </w:p>
+    <w:p>
+      <w:pPr>
+        <w:ind w:left="360"/>
+        <w:rPr>
+          <w:bCs/>
+          <w:sz w:val="24"/>
+          <w:szCs w:val="24"/>
+        </w:rPr>
+      </w:pPr>
+      <w:r>
+        <w:rPr>
+          <w:b/>
+          <w:sz w:val="24"/>
+          <w:szCs w:val="24"/>
+        </w:rPr>
+        <w:t>GROUP BY student_id;</w:t>
+      </w:r>
+    </w:p>
+    <w:p>
+      <w:pPr>
+        <w:rPr>
+          <w:bCs/>
+          <w:sz w:val="24"/>
+          <w:szCs w:val="24"/>
+        </w:rPr>
+      </w:pPr>
+    </w:p>
+    <w:p>
+      <w:pPr>
         <w:rPr>
           <w:bCs/>
           <w:sz w:val="24"/>
@@ -584,17 +911,100 @@
           <w:sz w:val="24"/>
           <w:szCs w:val="24"/>
         </w:rPr>
+        <w:lastRenderedPageBreak/>
         <w:t>List the section ID and lowest quiz score for all sections where the low score is less than a B (less than 80).</w:t>
       </w:r>
     </w:p>
     <w:p>
       <w:pPr>
-        <w:rPr>
-          <w:bCs/>
-          <w:sz w:val="24"/>
-          <w:szCs w:val="24"/>
-        </w:rPr>
-      </w:pPr>
+        <w:ind w:left="360"/>
+        <w:rPr>
+          <w:b/>
+          <w:sz w:val="24"/>
+          <w:szCs w:val="24"/>
+        </w:rPr>
+      </w:pPr>
+      <w:r>
+        <w:rPr>
+          <w:b/>
+          <w:sz w:val="24"/>
+          <w:szCs w:val="24"/>
+        </w:rPr>
+        <w:t>SELECT section_id, MIN(numeric_grade) AS "Lowest Quiz Grade"</w:t>
+      </w:r>
+    </w:p>
+    <w:p>
+      <w:pPr>
+        <w:ind w:left="360"/>
+        <w:rPr>
+          <w:b/>
+          <w:sz w:val="24"/>
+          <w:szCs w:val="24"/>
+        </w:rPr>
+      </w:pPr>
+      <w:r>
+        <w:rPr>
+          <w:b/>
+          <w:sz w:val="24"/>
+          <w:szCs w:val="24"/>
+        </w:rPr>
+        <w:tab/>
+        <w:t>FROM grade</w:t>
+      </w:r>
+    </w:p>
+    <w:p>
+      <w:pPr>
+        <w:ind w:left="360"/>
+        <w:rPr>
+          <w:b/>
+          <w:sz w:val="24"/>
+          <w:szCs w:val="24"/>
+        </w:rPr>
+      </w:pPr>
+      <w:r>
+        <w:rPr>
+          <w:b/>
+          <w:sz w:val="24"/>
+          <w:szCs w:val="24"/>
+        </w:rPr>
+        <w:t>WHERE grade_type_code = 'QZ' AND numeric_grade &lt; 80</w:t>
+      </w:r>
+    </w:p>
+    <w:p>
+      <w:pPr>
+        <w:ind w:left="360"/>
+        <w:rPr>
+          <w:b/>
+          <w:sz w:val="24"/>
+          <w:szCs w:val="24"/>
+        </w:rPr>
+      </w:pPr>
+      <w:r>
+        <w:rPr>
+          <w:b/>
+          <w:sz w:val="24"/>
+          <w:szCs w:val="24"/>
+        </w:rPr>
+        <w:t>GROUP BY section_id</w:t>
+      </w:r>
+    </w:p>
+    <w:p>
+      <w:pPr>
+        <w:ind w:left="360"/>
+        <w:rPr>
+          <w:b/>
+          <w:sz w:val="24"/>
+          <w:szCs w:val="24"/>
+        </w:rPr>
+      </w:pPr>
+      <w:r>
+        <w:rPr>
+          <w:b/>
+          <w:sz w:val="24"/>
+          <w:szCs w:val="24"/>
+        </w:rPr>
+        <w:t>ORDER BY section_id;</w:t>
+      </w:r>
     </w:p>
     <w:p>
       <w:pPr>
@@ -633,15 +1043,98 @@
     </w:p>
     <w:p>
       <w:pPr>
-        <w:rPr>
-          <w:bCs/>
-          <w:sz w:val="24"/>
-          <w:szCs w:val="24"/>
-        </w:rPr>
-      </w:pPr>
-    </w:p>
-    <w:p>
-      <w:pPr>
+        <w:ind w:left="360"/>
+        <w:rPr>
+          <w:b/>
+          <w:sz w:val="24"/>
+          <w:szCs w:val="24"/>
+        </w:rPr>
+      </w:pPr>
+      <w:r>
+        <w:rPr>
+          <w:b/>
+          <w:sz w:val="24"/>
+          <w:szCs w:val="24"/>
+        </w:rPr>
+        <w:t>SELECT employer, COUNT(student_id) AS "Total Student Employees"</w:t>
+      </w:r>
+    </w:p>
+    <w:p>
+      <w:pPr>
+        <w:ind w:left="360"/>
+        <w:rPr>
+          <w:b/>
+          <w:sz w:val="24"/>
+          <w:szCs w:val="24"/>
+        </w:rPr>
+      </w:pPr>
+      <w:r>
+        <w:rPr>
+          <w:b/>
+          <w:sz w:val="24"/>
+          <w:szCs w:val="24"/>
+        </w:rPr>
+        <w:tab/>
+        <w:t>FROM student</w:t>
+      </w:r>
+    </w:p>
+    <w:p>
+      <w:pPr>
+        <w:ind w:left="360"/>
+        <w:rPr>
+          <w:b/>
+          <w:sz w:val="24"/>
+          <w:szCs w:val="24"/>
+        </w:rPr>
+      </w:pPr>
+      <w:r>
+        <w:rPr>
+          <w:b/>
+          <w:sz w:val="24"/>
+          <w:szCs w:val="24"/>
+        </w:rPr>
+        <w:t>GROUP BY employer</w:t>
+      </w:r>
+    </w:p>
+    <w:p>
+      <w:pPr>
+        <w:ind w:left="360"/>
+        <w:rPr>
+          <w:b/>
+          <w:sz w:val="24"/>
+          <w:szCs w:val="24"/>
+        </w:rPr>
+      </w:pPr>
+      <w:r>
+        <w:rPr>
+          <w:b/>
+          <w:sz w:val="24"/>
+          <w:szCs w:val="24"/>
+        </w:rPr>
+        <w:t>HAVING COUNT(student_id) &gt; 5</w:t>
+      </w:r>
+    </w:p>
+    <w:p>
+      <w:pPr>
+        <w:ind w:left="360"/>
+        <w:rPr>
+          <w:b/>
+          <w:sz w:val="24"/>
+          <w:szCs w:val="24"/>
+        </w:rPr>
+      </w:pPr>
+      <w:r>
+        <w:rPr>
+          <w:b/>
+          <w:sz w:val="24"/>
+          <w:szCs w:val="24"/>
+        </w:rPr>
+        <w:t>ORDER BY COUNT(student_id) DESC;</w:t>
+      </w:r>
+    </w:p>
+    <w:p>
+      <w:pPr>
+        <w:ind w:left="360"/>
         <w:rPr>
           <w:bCs/>
           <w:sz w:val="24"/>
@@ -677,20 +1170,166 @@
     </w:p>
     <w:p>
       <w:pPr>
-        <w:rPr>
-          <w:bCs/>
-          <w:sz w:val="24"/>
-          <w:szCs w:val="24"/>
-        </w:rPr>
-      </w:pPr>
-    </w:p>
-    <w:p>
-      <w:pPr>
-        <w:rPr>
-          <w:sz w:val="24"/>
-          <w:szCs w:val="24"/>
-        </w:rPr>
-      </w:pPr>
+        <w:ind w:left="360"/>
+        <w:rPr>
+          <w:b/>
+          <w:bCs/>
+          <w:sz w:val="24"/>
+          <w:szCs w:val="24"/>
+        </w:rPr>
+      </w:pPr>
+      <w:r>
+        <w:rPr>
+          <w:b/>
+          <w:bCs/>
+          <w:sz w:val="24"/>
+          <w:szCs w:val="24"/>
+        </w:rPr>
+        <w:t xml:space="preserve">SELECT section_id, </w:t>
+      </w:r>
+    </w:p>
+    <w:p>
+      <w:pPr>
+        <w:ind w:left="360"/>
+        <w:rPr>
+          <w:b/>
+          <w:bCs/>
+          <w:sz w:val="24"/>
+          <w:szCs w:val="24"/>
+        </w:rPr>
+      </w:pPr>
+      <w:r>
+        <w:rPr>
+          <w:b/>
+          <w:bCs/>
+          <w:sz w:val="24"/>
+          <w:szCs w:val="24"/>
+        </w:rPr>
+        <w:tab/>
+        <w:t xml:space="preserve">   COUNT(grade_type_code) AS "Total Grades Given", </w:t>
+      </w:r>
+    </w:p>
+    <w:p>
+      <w:pPr>
+        <w:ind w:left="360"/>
+        <w:rPr>
+          <w:b/>
+          <w:bCs/>
+          <w:sz w:val="24"/>
+          <w:szCs w:val="24"/>
+        </w:rPr>
+      </w:pPr>
+      <w:r>
+        <w:rPr>
+          <w:b/>
+          <w:bCs/>
+          <w:sz w:val="24"/>
+          <w:szCs w:val="24"/>
+        </w:rPr>
+        <w:tab/>
+        <w:t xml:space="preserve">   MIN(numeric_grade) AS "Lowest Grade"</w:t>
+      </w:r>
+    </w:p>
+    <w:p>
+      <w:pPr>
+        <w:ind w:left="360"/>
+        <w:rPr>
+          <w:b/>
+          <w:bCs/>
+          <w:sz w:val="24"/>
+          <w:szCs w:val="24"/>
+        </w:rPr>
+      </w:pPr>
+      <w:r>
+        <w:rPr>
+          <w:b/>
+          <w:bCs/>
+          <w:sz w:val="24"/>
+          <w:szCs w:val="24"/>
+        </w:rPr>
+        <w:tab/>
+        <w:t>FROM grade</w:t>
+      </w:r>
+    </w:p>
+    <w:p>
+      <w:pPr>
+        <w:ind w:left="360"/>
+        <w:rPr>
+          <w:b/>
+          <w:bCs/>
+          <w:sz w:val="24"/>
+          <w:szCs w:val="24"/>
+        </w:rPr>
+      </w:pPr>
+      <w:r>
+        <w:rPr>
+          <w:b/>
+          <w:bCs/>
+          <w:sz w:val="24"/>
+          <w:szCs w:val="24"/>
+        </w:rPr>
+        <w:t>WHERE grade_type_code = 'PA'</w:t>
+      </w:r>
+    </w:p>
+    <w:p>
+      <w:pPr>
+        <w:ind w:left="360"/>
+        <w:rPr>
+          <w:b/>
+          <w:bCs/>
+          <w:sz w:val="24"/>
+          <w:szCs w:val="24"/>
+        </w:rPr>
+      </w:pPr>
+      <w:r>
+        <w:rPr>
+          <w:b/>
+          <w:bCs/>
+          <w:sz w:val="24"/>
+          <w:szCs w:val="24"/>
+        </w:rPr>
+        <w:t>GROUP BY section_id</w:t>
+      </w:r>
+    </w:p>
+    <w:p>
+      <w:pPr>
+        <w:ind w:left="360"/>
+        <w:rPr>
+          <w:b/>
+          <w:bCs/>
+          <w:sz w:val="24"/>
+          <w:szCs w:val="24"/>
+        </w:rPr>
+      </w:pPr>
+      <w:r>
+        <w:rPr>
+          <w:b/>
+          <w:bCs/>
+          <w:sz w:val="24"/>
+          <w:szCs w:val="24"/>
+        </w:rPr>
+        <w:t>HAVING (COUNT(grade_type_code)) &gt; 15</w:t>
+      </w:r>
+    </w:p>
+    <w:p>
+      <w:pPr>
+        <w:ind w:left="360"/>
+        <w:rPr>
+          <w:b/>
+          <w:bCs/>
+          <w:sz w:val="24"/>
+          <w:szCs w:val="24"/>
+        </w:rPr>
+      </w:pPr>
+      <w:r>
+        <w:rPr>
+          <w:b/>
+          <w:bCs/>
+          <w:sz w:val="24"/>
+          <w:szCs w:val="24"/>
+        </w:rPr>
+        <w:t>ORDER BY "Total Grades Given" DESC;</w:t>
+      </w:r>
     </w:p>
     <w:sectPr>
       <w:pgSz w:w="12240" w:h="15840"/>
@@ -1062,6 +1701,7 @@
     <w:lsdException w:name="HTML Sample" w:semiHidden="1" w:unhideWhenUsed="1"/>
     <w:lsdException w:name="HTML Typewriter" w:semiHidden="1" w:unhideWhenUsed="1"/>
     <w:lsdException w:name="HTML Variable" w:semiHidden="1" w:unhideWhenUsed="1"/>
+    <w:lsdException w:name="Normal Table" w:semiHidden="1" w:unhideWhenUsed="1"/>
     <w:lsdException w:name="annotation subject" w:semiHidden="1" w:unhideWhenUsed="1"/>
     <w:lsdException w:name="No List" w:semiHidden="1" w:unhideWhenUsed="1"/>
     <w:lsdException w:name="Outline List 1" w:semiHidden="1" w:unhideWhenUsed="1"/>
@@ -1108,8 +1748,10 @@
     <w:lsdException w:name="Table Subtle 2" w:semiHidden="1" w:unhideWhenUsed="1"/>
     <w:lsdException w:name="Table Web 1" w:semiHidden="1" w:unhideWhenUsed="1"/>
     <w:lsdException w:name="Table Web 2" w:semiHidden="1" w:unhideWhenUsed="1"/>
+    <w:lsdException w:name="Table Web 3" w:semiHidden="1" w:unhideWhenUsed="1"/>
     <w:lsdException w:name="Balloon Text" w:semiHidden="1" w:unhideWhenUsed="1"/>
     <w:lsdException w:name="Table Grid" w:uiPriority="39"/>
+    <w:lsdException w:name="Table Theme" w:semiHidden="1" w:unhideWhenUsed="1"/>
     <w:lsdException w:name="Placeholder Text" w:semiHidden="1"/>
     <w:lsdException w:name="No Spacing" w:uiPriority="1" w:qFormat="1"/>
     <w:lsdException w:name="Light Shading" w:uiPriority="60"/>
@@ -1338,6 +1980,7 @@
   <w:style w:type="character" w:default="1" w:styleId="DefaultParagraphFont">
     <w:name w:val="Default Paragraph Font"/>
     <w:uiPriority w:val="1"/>
+    <w:semiHidden/>
     <w:unhideWhenUsed/>
   </w:style>
   <w:style w:type="table" w:default="1" w:styleId="TableNormal">

</xml_diff>